<commit_message>
Modified assignment briefs to shift marking schemes
</commit_message>
<xml_diff>
--- a/GAM130/2/2019-20-gam130-assignment-2-brief.docx
+++ b/GAM130/2/2019-20-gam130-assignment-2-brief.docx
@@ -398,7 +398,7 @@
                   <v:path o:extrusionok="f" gradientshapeok="t" o:connecttype="rect"/>
                   <o:lock v:ext="edit" aspectratio="t"/>
                 </v:shapetype>
-                <v:shape id="_x0000_i1025" type="#_x0000_t75" alt="/var/folders/v7/bjz4cys124x93w_t3bjp7dgw0000gn/T/com.microsoft.Word/Content.MSO/126A0695.tmp" style="width:171.65pt;height:171.65pt;mso-width-percent:0;mso-height-percent:0;mso-width-percent:0;mso-height-percent:0">
+                <v:shape id="_x0000_i1025" type="#_x0000_t75" alt="/var/folders/v7/bjz4cys124x93w_t3bjp7dgw0000gn/T/com.microsoft.Word/Content.MSO/126A0695.tmp" style="width:171.75pt;height:171.75pt;mso-width-percent:0;mso-height-percent:0;mso-width-percent:0;mso-height-percent:0">
                   <v:imagedata r:id="rId9" o:title="126A0695"/>
                 </v:shape>
               </w:pict>
@@ -600,22 +600,8 @@
                 <w:iCs/>
                 <w:color w:val="363636"/>
               </w:rPr>
-              <w:t xml:space="preserve">Balthasar </w:t>
-            </w:r>
-            <w:proofErr w:type="spellStart"/>
-            <w:r>
-              <w:rPr>
-                <w:rStyle w:val="Strong"/>
-                <w:rFonts w:asciiTheme="minorHAnsi" w:hAnsiTheme="minorHAnsi" w:cstheme="minorHAnsi"/>
-                <w:b w:val="0"/>
-                <w:bCs w:val="0"/>
-                <w:i/>
-                <w:iCs/>
-                <w:color w:val="363636"/>
-              </w:rPr>
-              <w:t>Gracian</w:t>
-            </w:r>
-            <w:proofErr w:type="spellEnd"/>
+              <w:t>Balthasar Gracian</w:t>
+            </w:r>
           </w:p>
           <w:p>
             <w:pPr>
@@ -656,12 +642,7 @@
               <w:t xml:space="preserve">For this assessment you will write a 1500-word evaluation of your work on your game development so far. You can use this assessment to reflect on the development’s progress so far, how it is going and your contribution to it, as well as to think forward to what you need to do to, revise, edit, or do differently, </w:t>
             </w:r>
             <w:r>
-              <w:t>for next year’s</w:t>
-            </w:r>
-            <w:bookmarkStart w:id="0" w:name="_GoBack"/>
-            <w:bookmarkEnd w:id="0"/>
-            <w:r>
-              <w:t xml:space="preserve"> game development</w:t>
+              <w:t>for next year’s game development</w:t>
             </w:r>
             <w:r>
               <w:t>. You will need to list a plan or set of actions that come out of your evaluation that will help to successfully complete the game development. </w:t>
@@ -1033,15 +1014,7 @@
               <w:ind w:left="360"/>
             </w:pPr>
             <w:r>
-              <w:t xml:space="preserve">Falmouth University policy states that deadlines must only be specified on the </w:t>
-            </w:r>
-            <w:proofErr w:type="spellStart"/>
-            <w:r>
-              <w:t>MyFalmouth</w:t>
-            </w:r>
-            <w:proofErr w:type="spellEnd"/>
-            <w:r>
-              <w:t xml:space="preserve"> system.</w:t>
+              <w:t>Falmouth University policy states that deadlines must only be specified on the MyFalmouth system.</w:t>
             </w:r>
           </w:p>
           <w:p>
@@ -3951,7 +3924,25 @@
                 <w:szCs w:val="16"/>
                 <w:lang w:val="en-GB" w:eastAsia="en-GB"/>
               </w:rPr>
-              <w:t> semester </w:t>
+              <w:t> </w:t>
+            </w:r>
+            <w:r>
+              <w:rPr>
+                <w:rFonts w:ascii="Calibri" w:eastAsia="Times New Roman" w:hAnsi="Calibri" w:cs="Times New Roman"/>
+                <w:sz w:val="16"/>
+                <w:szCs w:val="16"/>
+                <w:lang w:val="en-GB" w:eastAsia="en-GB"/>
+              </w:rPr>
+              <w:t>year</w:t>
+            </w:r>
+            <w:r>
+              <w:rPr>
+                <w:rFonts w:ascii="Calibri" w:eastAsia="Times New Roman" w:hAnsi="Calibri" w:cs="Times New Roman"/>
+                <w:sz w:val="16"/>
+                <w:szCs w:val="16"/>
+                <w:lang w:val="en-GB" w:eastAsia="en-GB"/>
+              </w:rPr>
+              <w:t> </w:t>
             </w:r>
           </w:p>
         </w:tc>
@@ -4098,7 +4089,25 @@
                 <w:szCs w:val="16"/>
                 <w:lang w:val="en-GB" w:eastAsia="en-GB"/>
               </w:rPr>
-              <w:t> semester </w:t>
+              <w:t> </w:t>
+            </w:r>
+            <w:r>
+              <w:rPr>
+                <w:rFonts w:ascii="Calibri" w:eastAsia="Times New Roman" w:hAnsi="Calibri" w:cs="Times New Roman"/>
+                <w:sz w:val="16"/>
+                <w:szCs w:val="16"/>
+                <w:lang w:val="en-GB" w:eastAsia="en-GB"/>
+              </w:rPr>
+              <w:t>year</w:t>
+            </w:r>
+            <w:r>
+              <w:rPr>
+                <w:rFonts w:ascii="Calibri" w:eastAsia="Times New Roman" w:hAnsi="Calibri" w:cs="Times New Roman"/>
+                <w:sz w:val="16"/>
+                <w:szCs w:val="16"/>
+                <w:lang w:val="en-GB" w:eastAsia="en-GB"/>
+              </w:rPr>
+              <w:t> </w:t>
             </w:r>
           </w:p>
         </w:tc>
@@ -4222,7 +4231,25 @@
                 <w:szCs w:val="16"/>
                 <w:lang w:val="en-GB" w:eastAsia="en-GB"/>
               </w:rPr>
-              <w:t> semester </w:t>
+              <w:t> </w:t>
+            </w:r>
+            <w:r>
+              <w:rPr>
+                <w:rFonts w:ascii="Calibri" w:eastAsia="Times New Roman" w:hAnsi="Calibri" w:cs="Times New Roman"/>
+                <w:sz w:val="16"/>
+                <w:szCs w:val="16"/>
+                <w:lang w:val="en-GB" w:eastAsia="en-GB"/>
+              </w:rPr>
+              <w:t>year</w:t>
+            </w:r>
+            <w:r>
+              <w:rPr>
+                <w:rFonts w:ascii="Calibri" w:eastAsia="Times New Roman" w:hAnsi="Calibri" w:cs="Times New Roman"/>
+                <w:sz w:val="16"/>
+                <w:szCs w:val="16"/>
+                <w:lang w:val="en-GB" w:eastAsia="en-GB"/>
+              </w:rPr>
+              <w:t> </w:t>
             </w:r>
           </w:p>
         </w:tc>
@@ -4369,7 +4396,25 @@
                 <w:szCs w:val="16"/>
                 <w:lang w:val="en-GB" w:eastAsia="en-GB"/>
               </w:rPr>
-              <w:t> semester </w:t>
+              <w:t> </w:t>
+            </w:r>
+            <w:r>
+              <w:rPr>
+                <w:rFonts w:ascii="Calibri" w:eastAsia="Times New Roman" w:hAnsi="Calibri" w:cs="Times New Roman"/>
+                <w:sz w:val="16"/>
+                <w:szCs w:val="16"/>
+                <w:lang w:val="en-GB" w:eastAsia="en-GB"/>
+              </w:rPr>
+              <w:t>year</w:t>
+            </w:r>
+            <w:r>
+              <w:rPr>
+                <w:rFonts w:ascii="Calibri" w:eastAsia="Times New Roman" w:hAnsi="Calibri" w:cs="Times New Roman"/>
+                <w:sz w:val="16"/>
+                <w:szCs w:val="16"/>
+                <w:lang w:val="en-GB" w:eastAsia="en-GB"/>
+              </w:rPr>
+              <w:t> </w:t>
             </w:r>
           </w:p>
         </w:tc>
@@ -4516,7 +4561,27 @@
                 <w:szCs w:val="16"/>
                 <w:lang w:val="en-GB" w:eastAsia="en-GB"/>
               </w:rPr>
-              <w:t> semester </w:t>
+              <w:t> </w:t>
+            </w:r>
+            <w:r>
+              <w:rPr>
+                <w:rFonts w:ascii="Calibri" w:eastAsia="Times New Roman" w:hAnsi="Calibri" w:cs="Times New Roman"/>
+                <w:sz w:val="16"/>
+                <w:szCs w:val="16"/>
+                <w:lang w:val="en-GB" w:eastAsia="en-GB"/>
+              </w:rPr>
+              <w:t>year</w:t>
+            </w:r>
+            <w:bookmarkStart w:id="0" w:name="_GoBack"/>
+            <w:bookmarkEnd w:id="0"/>
+            <w:r>
+              <w:rPr>
+                <w:rFonts w:ascii="Calibri" w:eastAsia="Times New Roman" w:hAnsi="Calibri" w:cs="Times New Roman"/>
+                <w:sz w:val="16"/>
+                <w:szCs w:val="16"/>
+                <w:lang w:val="en-GB" w:eastAsia="en-GB"/>
+              </w:rPr>
+              <w:t> </w:t>
             </w:r>
           </w:p>
         </w:tc>
@@ -4573,13 +4638,8 @@
       <w:pStyle w:val="Footer"/>
       <w:jc w:val="right"/>
     </w:pPr>
-    <w:proofErr w:type="spellStart"/>
     <w:r>
-      <w:t>cont</w:t>
-    </w:r>
-    <w:proofErr w:type="spellEnd"/>
-    <w:r>
-      <w:t>…</w:t>
+      <w:t>cont…</w:t>
     </w:r>
   </w:p>
 </w:ftr>
@@ -10075,7 +10135,7 @@
 </file>
 
 <file path=customXml/itemProps1.xml><?xml version="1.0" encoding="utf-8"?>
-<ds:datastoreItem xmlns:ds="http://schemas.openxmlformats.org/officeDocument/2006/customXml" ds:itemID="{19FDDF88-250A-6B4C-BAF8-02AE8CC3434A}">
+<ds:datastoreItem xmlns:ds="http://schemas.openxmlformats.org/officeDocument/2006/customXml" ds:itemID="{62CF6614-B982-480E-82AE-04B340A6A94C}">
   <ds:schemaRefs>
     <ds:schemaRef ds:uri="http://schemas.openxmlformats.org/officeDocument/2006/bibliography"/>
   </ds:schemaRefs>

</xml_diff>